<commit_message>
Added voronoi mosaic endpoint
</commit_message>
<xml_diff>
--- a/GAN sketch endpoints.docx
+++ b/GAN sketch endpoints.docx
@@ -299,6 +299,9 @@
     </w:p>
     <w:p>
       <w:r>
+        <w:rPr>
+          <w:noProof/>
+        </w:rPr>
         <w:lastRenderedPageBreak/>
         <w:drawing>
           <wp:inline distT="0" distB="0" distL="0" distR="0" wp14:anchorId="7AEB8A6B" wp14:editId="2B60A955">
@@ -336,10 +339,54 @@
           </wp:inline>
         </w:drawing>
       </w:r>
+      <w:r>
+        <w:drawing>
+          <wp:inline distT="0" distB="0" distL="0" distR="0" wp14:anchorId="2AD67016" wp14:editId="5590E0D7">
+            <wp:extent cx="2438740" cy="2429214"/>
+            <wp:effectExtent l="0" t="0" r="0" b="9525"/>
+            <wp:docPr id="224235481" name="Picture 1" descr="A colorful mosaic of a flower&#10;&#10;AI-generated content may be incorrect."/>
+            <wp:cNvGraphicFramePr>
+              <a:graphicFrameLocks xmlns:a="http://schemas.openxmlformats.org/drawingml/2006/main" noChangeAspect="1"/>
+            </wp:cNvGraphicFramePr>
+            <a:graphic xmlns:a="http://schemas.openxmlformats.org/drawingml/2006/main">
+              <a:graphicData uri="http://schemas.openxmlformats.org/drawingml/2006/picture">
+                <pic:pic xmlns:pic="http://schemas.openxmlformats.org/drawingml/2006/picture">
+                  <pic:nvPicPr>
+                    <pic:cNvPr id="224235481" name="Picture 1" descr="A colorful mosaic of a flower&#10;&#10;AI-generated content may be incorrect."/>
+                    <pic:cNvPicPr/>
+                  </pic:nvPicPr>
+                  <pic:blipFill>
+                    <a:blip r:embed="rId11"/>
+                    <a:stretch>
+                      <a:fillRect/>
+                    </a:stretch>
+                  </pic:blipFill>
+                  <pic:spPr>
+                    <a:xfrm>
+                      <a:off x="0" y="0"/>
+                      <a:ext cx="2438740" cy="2429214"/>
+                    </a:xfrm>
+                    <a:prstGeom prst="rect">
+                      <a:avLst/>
+                    </a:prstGeom>
+                  </pic:spPr>
+                </pic:pic>
+              </a:graphicData>
+            </a:graphic>
+          </wp:inline>
+        </w:drawing>
+      </w:r>
     </w:p>
     <w:p>
       <w:r>
         <w:t>Variable stroke endpoint</w:t>
+      </w:r>
+      <w:r>
+        <w:tab/>
+      </w:r>
+      <w:r>
+        <w:tab/>
+        <w:t xml:space="preserve">    Voronoi mosaic endpoint</w:t>
       </w:r>
     </w:p>
     <w:p>

</xml_diff>